<commit_message>
update with CDA project
</commit_message>
<xml_diff>
--- a/resume.docx
+++ b/resume.docx
@@ -114,9 +114,11 @@
             <w:r>
               <w:t xml:space="preserve"> </w:t>
             </w:r>
+            <w:bookmarkStart w:id="0" w:name="_GoBack"/>
             <w:r>
               <w:t>https://sshofa.github.io</w:t>
             </w:r>
+            <w:bookmarkEnd w:id="0"/>
           </w:p>
         </w:tc>
       </w:tr>
@@ -473,8 +475,6 @@
               </w:rPr>
               <w:t>orked cross-functionally with stakeholders to implement optimization recommendations</w:t>
             </w:r>
-            <w:bookmarkStart w:id="0" w:name="_GoBack"/>
-            <w:bookmarkEnd w:id="0"/>
           </w:p>
           <w:p>
             <w:pPr>
@@ -1341,7 +1341,7 @@
         </mc:Choice>
         <mc:Fallback>
           <w:pict>
-            <v:line w14:anchorId="466E57AA" id="Straight Connector 5" o:spid="_x0000_s1026" style="position:absolute;z-index:-251657216;visibility:visible;mso-wrap-style:square;mso-width-percent:1000;mso-top-percent:173;mso-wrap-distance-left:9pt;mso-wrap-distance-top:0;mso-wrap-distance-right:9pt;mso-wrap-distance-bottom:0;mso-position-horizontal:center;mso-position-horizontal-relative:page;mso-position-vertical-relative:page;mso-width-percent:1000;mso-top-percent:173;mso-width-relative:page" from="0,0" to="612pt,0" o:gfxdata="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" strokecolor="#5a5a5a [2109]" strokeweight=".5pt">
+            <v:line w14:anchorId="3411F022" id="Straight Connector 5" o:spid="_x0000_s1026" style="position:absolute;z-index:-251657216;visibility:visible;mso-wrap-style:square;mso-width-percent:1000;mso-top-percent:173;mso-wrap-distance-left:9pt;mso-wrap-distance-top:0;mso-wrap-distance-right:9pt;mso-wrap-distance-bottom:0;mso-position-horizontal:center;mso-position-horizontal-relative:page;mso-position-vertical-relative:page;mso-width-percent:1000;mso-top-percent:173;mso-width-relative:page" from="0,0" to="612pt,0" o:gfxdata="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" strokecolor="#5a5a5a [2109]" strokeweight=".5pt">
               <v:stroke joinstyle="miter"/>
               <w10:wrap anchorx="page" anchory="page"/>
             </v:line>
@@ -27481,7 +27481,7 @@
   </w:compat>
   <w:rsids>
     <w:rsidRoot w:val="00AE75F5"/>
-    <w:rsid w:val="005627F8"/>
+    <w:rsid w:val="00055180"/>
     <w:rsid w:val="00AE75F5"/>
   </w:rsids>
   <m:mathPr>

</xml_diff>

<commit_message>
re-did the look and feel of blog
</commit_message>
<xml_diff>
--- a/resume.docx
+++ b/resume.docx
@@ -61,8 +61,6 @@
             <w:r>
               <w:t>Firashofa3@gmail.com</w:t>
             </w:r>
-            <w:bookmarkStart w:id="0" w:name="_GoBack"/>
-            <w:bookmarkEnd w:id="0"/>
             <w:r>
               <w:t xml:space="preserve"> </w:t>
             </w:r>
@@ -999,8 +997,9 @@
             <w:pPr>
               <w:pStyle w:val="Heading2"/>
               <w:contextualSpacing w:val="0"/>
-              <w:outlineLvl w:val="1"/>
             </w:pPr>
+            <w:bookmarkStart w:id="0" w:name="_GoBack"/>
+            <w:bookmarkEnd w:id="0"/>
             <w:r>
               <w:t>Master</w:t>
             </w:r>
@@ -1021,20 +1020,6 @@
                 <w:rStyle w:val="SubtleReference"/>
               </w:rPr>
               <w:t>georgia institute of technology</w:t>
-            </w:r>
-          </w:p>
-          <w:p>
-            <w:pPr>
-              <w:contextualSpacing w:val="0"/>
-            </w:pPr>
-            <w:r>
-              <w:t xml:space="preserve">Anticipated Completion: </w:t>
-            </w:r>
-            <w:r>
-              <w:t>August</w:t>
-            </w:r>
-            <w:r>
-              <w:t xml:space="preserve"> 2024</w:t>
             </w:r>
           </w:p>
         </w:tc>
@@ -27511,6 +27496,7 @@
     <w:rsid w:val="009448AF"/>
     <w:rsid w:val="009B3F96"/>
     <w:rsid w:val="00AE75F5"/>
+    <w:rsid w:val="00FC6593"/>
   </w:rsids>
   <m:mathPr>
     <m:mathFont m:val="Cambria Math"/>

</xml_diff>